<commit_message>
aula 02 e renomeios
</commit_message>
<xml_diff>
--- a/docs/antigas/Lista02.docx
+++ b/docs/antigas/Lista02.docx
@@ -878,7 +878,7 @@
           <w:rFonts w:ascii="Book Antiqua" w:hAnsi="Book Antiqua"/>
           <w:b/>
         </w:rPr>
-        <w:t>1</w:t>
+        <w:t>2</w:t>
       </w:r>
       <w:r>
         <w:rPr>
@@ -1459,7 +1459,6 @@
           <w:szCs w:val="24"/>
         </w:rPr>
       </w:pPr>
-      <w:proofErr w:type="gramStart"/>
       <w:r>
         <w:rPr>
           <w:b w:val="0"/>
@@ -1489,16 +1488,15 @@
           <w:sz w:val="24"/>
           <w:szCs w:val="24"/>
         </w:rPr>
-        <w:t>Utilizando</w:t>
-      </w:r>
-      <w:proofErr w:type="gramEnd"/>
+        <w:t xml:space="preserve">Utilizando </w:t>
+      </w:r>
       <w:r>
         <w:rPr>
           <w:b w:val="0"/>
           <w:sz w:val="24"/>
           <w:szCs w:val="24"/>
         </w:rPr>
-        <w:t xml:space="preserve"> </w:t>
+        <w:t>a Calculadora Científica</w:t>
       </w:r>
       <w:r>
         <w:rPr>
@@ -1506,7 +1504,7 @@
           <w:sz w:val="24"/>
           <w:szCs w:val="24"/>
         </w:rPr>
-        <w:t>o Excel ou o</w:t>
+        <w:t xml:space="preserve"> ou o</w:t>
       </w:r>
       <w:r>
         <w:rPr>
@@ -1594,7 +1592,7 @@
           <v:shape id="_x0000_i1025" type="#_x0000_t75" style="width:34.5pt;height:13.5pt" o:ole="">
             <v:imagedata r:id="rId5" o:title=""/>
           </v:shape>
-          <o:OLEObject Type="Embed" ProgID="Equation.3" ShapeID="_x0000_i1025" DrawAspect="Content" ObjectID="_1713183901" r:id="rId6"/>
+          <o:OLEObject Type="Embed" ProgID="Equation.3" ShapeID="_x0000_i1025" DrawAspect="Content" ObjectID="_1741027556" r:id="rId6"/>
         </w:object>
       </w:r>
       <w:r>
@@ -1628,7 +1626,7 @@
           <v:shape id="_x0000_i1026" type="#_x0000_t75" style="width:27pt;height:13.5pt" o:ole="">
             <v:imagedata r:id="rId7" o:title=""/>
           </v:shape>
-          <o:OLEObject Type="Embed" ProgID="Equation.3" ShapeID="_x0000_i1026" DrawAspect="Content" ObjectID="_1713183902" r:id="rId8"/>
+          <o:OLEObject Type="Embed" ProgID="Equation.3" ShapeID="_x0000_i1026" DrawAspect="Content" ObjectID="_1741027557" r:id="rId8"/>
         </w:object>
       </w:r>
       <w:r>
@@ -1659,10 +1657,10 @@
           <w:szCs w:val="24"/>
         </w:rPr>
         <w:object w:dxaOrig="720" w:dyaOrig="320">
-          <v:shape id="_x0000_i1027" type="#_x0000_t75" style="width:28.5pt;height:12.5pt" o:ole="">
+          <v:shape id="_x0000_i1027" type="#_x0000_t75" style="width:28.5pt;height:12.4pt" o:ole="">
             <v:imagedata r:id="rId9" o:title=""/>
           </v:shape>
-          <o:OLEObject Type="Embed" ProgID="Equation.3" ShapeID="_x0000_i1027" DrawAspect="Content" ObjectID="_1713183903" r:id="rId10"/>
+          <o:OLEObject Type="Embed" ProgID="Equation.3" ShapeID="_x0000_i1027" DrawAspect="Content" ObjectID="_1741027558" r:id="rId10"/>
         </w:object>
       </w:r>
       <w:r>
@@ -1694,10 +1692,10 @@
           <w:szCs w:val="24"/>
         </w:rPr>
         <w:object w:dxaOrig="279" w:dyaOrig="320">
-          <v:shape id="_x0000_i1028" type="#_x0000_t75" style="width:11pt;height:12.5pt" o:ole="">
+          <v:shape id="_x0000_i1028" type="#_x0000_t75" style="width:10.9pt;height:12.4pt" o:ole="">
             <v:imagedata r:id="rId11" o:title=""/>
           </v:shape>
-          <o:OLEObject Type="Embed" ProgID="Equation.3" ShapeID="_x0000_i1028" DrawAspect="Content" ObjectID="_1713183904" r:id="rId12"/>
+          <o:OLEObject Type="Embed" ProgID="Equation.3" ShapeID="_x0000_i1028" DrawAspect="Content" ObjectID="_1741027559" r:id="rId12"/>
         </w:object>
       </w:r>
       <w:r>
@@ -1736,10 +1734,10 @@
           <w:szCs w:val="24"/>
         </w:rPr>
         <w:object w:dxaOrig="620" w:dyaOrig="360">
-          <v:shape id="_x0000_i1029" type="#_x0000_t75" style="width:25pt;height:14pt" o:ole="">
+          <v:shape id="_x0000_i1029" type="#_x0000_t75" style="width:25.15pt;height:13.9pt" o:ole="">
             <v:imagedata r:id="rId13" o:title=""/>
           </v:shape>
-          <o:OLEObject Type="Embed" ProgID="Equation.3" ShapeID="_x0000_i1029" DrawAspect="Content" ObjectID="_1713183905" r:id="rId14"/>
+          <o:OLEObject Type="Embed" ProgID="Equation.3" ShapeID="_x0000_i1029" DrawAspect="Content" ObjectID="_1741027560" r:id="rId14"/>
         </w:object>
       </w:r>
       <w:r>
@@ -1770,10 +1768,10 @@
           <w:szCs w:val="24"/>
         </w:rPr>
         <w:object w:dxaOrig="1100" w:dyaOrig="660">
-          <v:shape id="_x0000_i1030" type="#_x0000_t75" style="width:47pt;height:28.5pt" o:ole="">
+          <v:shape id="_x0000_i1030" type="#_x0000_t75" style="width:46.9pt;height:28.5pt" o:ole="">
             <v:imagedata r:id="rId15" o:title=""/>
           </v:shape>
-          <o:OLEObject Type="Embed" ProgID="Equation.3" ShapeID="_x0000_i1030" DrawAspect="Content" ObjectID="_1713183906" r:id="rId16"/>
+          <o:OLEObject Type="Embed" ProgID="Equation.3" ShapeID="_x0000_i1030" DrawAspect="Content" ObjectID="_1741027561" r:id="rId16"/>
         </w:object>
       </w:r>
       <w:r>
@@ -1844,10 +1842,10 @@
           <w:szCs w:val="24"/>
         </w:rPr>
         <w:object w:dxaOrig="1380" w:dyaOrig="680">
-          <v:shape id="_x0000_i1031" type="#_x0000_t75" style="width:59pt;height:28.5pt" o:ole="">
+          <v:shape id="_x0000_i1031" type="#_x0000_t75" style="width:58.9pt;height:28.5pt" o:ole="">
             <v:imagedata r:id="rId17" o:title=""/>
           </v:shape>
-          <o:OLEObject Type="Embed" ProgID="Equation.3" ShapeID="_x0000_i1031" DrawAspect="Content" ObjectID="_1713183907" r:id="rId18"/>
+          <o:OLEObject Type="Embed" ProgID="Equation.3" ShapeID="_x0000_i1031" DrawAspect="Content" ObjectID="_1741027562" r:id="rId18"/>
         </w:object>
       </w:r>
       <w:r>
@@ -1942,10 +1940,10 @@
           <w:szCs w:val="24"/>
         </w:rPr>
         <w:object w:dxaOrig="1120" w:dyaOrig="720">
-          <v:shape id="_x0000_i1032" type="#_x0000_t75" style="width:48pt;height:31pt" o:ole="">
+          <v:shape id="_x0000_i1032" type="#_x0000_t75" style="width:48pt;height:31.15pt" o:ole="">
             <v:imagedata r:id="rId19" o:title=""/>
           </v:shape>
-          <o:OLEObject Type="Embed" ProgID="Equation.3" ShapeID="_x0000_i1032" DrawAspect="Content" ObjectID="_1713183908" r:id="rId20"/>
+          <o:OLEObject Type="Embed" ProgID="Equation.3" ShapeID="_x0000_i1032" DrawAspect="Content" ObjectID="_1741027563" r:id="rId20"/>
         </w:object>
       </w:r>
       <w:r>
@@ -1986,10 +1984,10 @@
           <w:szCs w:val="24"/>
         </w:rPr>
         <w:object w:dxaOrig="1080" w:dyaOrig="980">
-          <v:shape id="_x0000_i1033" type="#_x0000_t75" style="width:45.5pt;height:42pt" o:ole="">
+          <v:shape id="_x0000_i1033" type="#_x0000_t75" style="width:45.4pt;height:42pt" o:ole="">
             <v:imagedata r:id="rId21" o:title=""/>
           </v:shape>
-          <o:OLEObject Type="Embed" ProgID="Equation.3" ShapeID="_x0000_i1033" DrawAspect="Content" ObjectID="_1713183909" r:id="rId22"/>
+          <o:OLEObject Type="Embed" ProgID="Equation.3" ShapeID="_x0000_i1033" DrawAspect="Content" ObjectID="_1741027564" r:id="rId22"/>
         </w:object>
       </w:r>
       <w:r>
@@ -2020,10 +2018,10 @@
           <w:szCs w:val="24"/>
         </w:rPr>
         <w:object w:dxaOrig="1800" w:dyaOrig="1359">
-          <v:shape id="_x0000_i1034" type="#_x0000_t75" style="width:77pt;height:58.5pt" o:ole="">
+          <v:shape id="_x0000_i1034" type="#_x0000_t75" style="width:76.9pt;height:58.5pt" o:ole="">
             <v:imagedata r:id="rId23" o:title=""/>
           </v:shape>
-          <o:OLEObject Type="Embed" ProgID="Equation.3" ShapeID="_x0000_i1034" DrawAspect="Content" ObjectID="_1713183910" r:id="rId24"/>
+          <o:OLEObject Type="Embed" ProgID="Equation.3" ShapeID="_x0000_i1034" DrawAspect="Content" ObjectID="_1741027565" r:id="rId24"/>
         </w:object>
       </w:r>
     </w:p>
@@ -2193,10 +2191,16 @@
         <w:rPr>
           <w:rFonts w:ascii="Book Antiqua" w:hAnsi="Book Antiqua"/>
         </w:rPr>
-        <w:t>utilizando o</w:t>
-      </w:r>
-      <w:r>
-        <w:t xml:space="preserve"> Excel ou o R</w:t>
+        <w:t xml:space="preserve">utilizando </w:t>
+      </w:r>
+      <w:r>
+        <w:rPr>
+          <w:rFonts w:ascii="Book Antiqua" w:hAnsi="Book Antiqua"/>
+        </w:rPr>
+        <w:t>a Calculadora Científica</w:t>
+      </w:r>
+      <w:r>
+        <w:t xml:space="preserve"> ou o R</w:t>
       </w:r>
       <w:r>
         <w:rPr>
@@ -2248,10 +2252,10 @@
           <w:szCs w:val="24"/>
         </w:rPr>
         <w:object w:dxaOrig="560" w:dyaOrig="680">
-          <v:shape id="_x0000_i1035" type="#_x0000_t75" style="width:24pt;height:29.5pt" o:ole="">
+          <v:shape id="_x0000_i1035" type="#_x0000_t75" style="width:24pt;height:29.65pt" o:ole="">
             <v:imagedata r:id="rId25" o:title=""/>
           </v:shape>
-          <o:OLEObject Type="Embed" ProgID="Equation.3" ShapeID="_x0000_i1035" DrawAspect="Content" ObjectID="_1713183911" r:id="rId26"/>
+          <o:OLEObject Type="Embed" ProgID="Equation.3" ShapeID="_x0000_i1035" DrawAspect="Content" ObjectID="_1741027566" r:id="rId26"/>
         </w:object>
       </w:r>
       <w:r>
@@ -2269,10 +2273,10 @@
           <w:szCs w:val="24"/>
         </w:rPr>
         <w:object w:dxaOrig="600" w:dyaOrig="680">
-          <v:shape id="_x0000_i1036" type="#_x0000_t75" style="width:26pt;height:29.5pt" o:ole="">
+          <v:shape id="_x0000_i1036" type="#_x0000_t75" style="width:25.9pt;height:29.65pt" o:ole="">
             <v:imagedata r:id="rId27" o:title=""/>
           </v:shape>
-          <o:OLEObject Type="Embed" ProgID="Equation.3" ShapeID="_x0000_i1036" DrawAspect="Content" ObjectID="_1713183912" r:id="rId28"/>
+          <o:OLEObject Type="Embed" ProgID="Equation.3" ShapeID="_x0000_i1036" DrawAspect="Content" ObjectID="_1741027567" r:id="rId28"/>
         </w:object>
       </w:r>
       <w:r>
@@ -2304,10 +2308,10 @@
           <w:szCs w:val="24"/>
         </w:rPr>
         <w:object w:dxaOrig="859" w:dyaOrig="760">
-          <v:shape id="_x0000_i1037" type="#_x0000_t75" style="width:36.5pt;height:33pt" o:ole="">
+          <v:shape id="_x0000_i1037" type="#_x0000_t75" style="width:36.4pt;height:33pt" o:ole="">
             <v:imagedata r:id="rId29" o:title=""/>
           </v:shape>
-          <o:OLEObject Type="Embed" ProgID="Equation.3" ShapeID="_x0000_i1037" DrawAspect="Content" ObjectID="_1713183913" r:id="rId30"/>
+          <o:OLEObject Type="Embed" ProgID="Equation.3" ShapeID="_x0000_i1037" DrawAspect="Content" ObjectID="_1741027568" r:id="rId30"/>
         </w:object>
       </w:r>
       <w:r>
@@ -2353,10 +2357,10 @@
           <w:szCs w:val="24"/>
         </w:rPr>
         <w:object w:dxaOrig="220" w:dyaOrig="260">
-          <v:shape id="_x0000_i1038" type="#_x0000_t75" style="width:13.5pt;height:17.5pt" o:ole="">
+          <v:shape id="_x0000_i1038" type="#_x0000_t75" style="width:13.5pt;height:17.65pt" o:ole="">
             <v:imagedata r:id="rId31" o:title=""/>
           </v:shape>
-          <o:OLEObject Type="Embed" ProgID="Equation.3" ShapeID="_x0000_i1038" DrawAspect="Content" ObjectID="_1713183914" r:id="rId32"/>
+          <o:OLEObject Type="Embed" ProgID="Equation.3" ShapeID="_x0000_i1038" DrawAspect="Content" ObjectID="_1741027569" r:id="rId32"/>
         </w:object>
       </w:r>
       <w:r>
@@ -2434,10 +2438,10 @@
           <w:szCs w:val="24"/>
         </w:rPr>
         <w:object w:dxaOrig="260" w:dyaOrig="360">
-          <v:shape id="_x0000_i1039" type="#_x0000_t75" style="width:14pt;height:20pt" o:ole="">
+          <v:shape id="_x0000_i1039" type="#_x0000_t75" style="width:13.9pt;height:19.9pt" o:ole="">
             <v:imagedata r:id="rId33" o:title=""/>
           </v:shape>
-          <o:OLEObject Type="Embed" ProgID="Equation.3" ShapeID="_x0000_i1039" DrawAspect="Content" ObjectID="_1713183915" r:id="rId34"/>
+          <o:OLEObject Type="Embed" ProgID="Equation.3" ShapeID="_x0000_i1039" DrawAspect="Content" ObjectID="_1741027570" r:id="rId34"/>
         </w:object>
       </w:r>
       <w:r>
@@ -2507,7 +2511,7 @@
           <w:sz w:val="24"/>
           <w:szCs w:val="24"/>
         </w:rPr>
-        <w:t xml:space="preserve">: Desvio Padrão no Excel é </w:t>
+        <w:t xml:space="preserve">: Desvio Padrão no R </w:t>
       </w:r>
       <w:r>
         <w:rPr>
@@ -2515,16 +2519,9 @@
           <w:sz w:val="24"/>
           <w:szCs w:val="24"/>
         </w:rPr>
-        <w:t>=DESVPAD.A(</w:t>
-      </w:r>
-      <w:r>
-        <w:rPr>
-          <w:b w:val="0"/>
-          <w:sz w:val="24"/>
-          <w:szCs w:val="24"/>
-        </w:rPr>
-        <w:t xml:space="preserve">) e no R é </w:t>
-      </w:r>
+        <w:t xml:space="preserve">pode ser calculado por meio da função </w:t>
+      </w:r>
+      <w:bookmarkStart w:id="0" w:name="_GoBack"/>
       <w:proofErr w:type="spellStart"/>
       <w:proofErr w:type="gramStart"/>
       <w:r>
@@ -2556,7 +2553,7 @@
         </w:rPr>
         <w:t>)</w:t>
       </w:r>
-      <w:bookmarkStart w:id="0" w:name="_GoBack"/>
+      <w:bookmarkEnd w:id="0"/>
       <w:r>
         <w:rPr>
           <w:rFonts w:ascii="Times New Roman" w:hAnsi="Times New Roman"/>
@@ -2566,7 +2563,6 @@
         </w:rPr>
         <w:t>.</w:t>
       </w:r>
-      <w:bookmarkEnd w:id="0"/>
     </w:p>
     <w:p>
       <w:pPr>

</xml_diff>